<commit_message>
finished integration with UI
</commit_message>
<xml_diff>
--- a/report/chapters/API Implementation.docx
+++ b/report/chapters/API Implementation.docx
@@ -35,10 +35,19 @@
         <w:t xml:space="preserve"> chapter discusses the </w:t>
       </w:r>
       <w:r>
-        <w:t>implementation of the API. It also compares the implementation against the requirement</w:t>
-      </w:r>
-      <w:r>
-        <w:t>s and justifies decisions taken. Finally, the conclusion mentions steps taken to implement the API and evaluates the API.</w:t>
+        <w:t>imp</w:t>
+      </w:r>
+      <w:r>
+        <w:t xml:space="preserve">lementation of the API. It </w:t>
+      </w:r>
+      <w:r>
+        <w:t>justifies decisions taken</w:t>
+      </w:r>
+      <w:r>
+        <w:t xml:space="preserve"> and discusses tests undertaken to ensure the API works as required</w:t>
+      </w:r>
+      <w:r>
+        <w:t>. Finally, the conclusion mentions steps taken to implement the API and evaluates the API.</w:t>
       </w:r>
     </w:p>
     <w:p>
@@ -69,13 +78,7 @@
         <w:rPr>
           <w:u w:val="single"/>
         </w:rPr>
-        <w:t xml:space="preserve">Overview of </w:t>
-      </w:r>
-      <w:r>
-        <w:rPr>
-          <w:u w:val="single"/>
-        </w:rPr>
-        <w:t>API Implementation</w:t>
+        <w:t>Overview</w:t>
       </w:r>
     </w:p>
     <w:p>
@@ -3289,8 +3292,6 @@
         </w:rPr>
         <w:t>7.3</w:t>
       </w:r>
-      <w:bookmarkStart w:id="0" w:name="_GoBack"/>
-      <w:bookmarkEnd w:id="0"/>
       <w:r>
         <w:rPr>
           <w:u w:val="single"/>
@@ -3304,6 +3305,37 @@
       </w:pPr>
       <w:r>
         <w:t>The author performed an extensive research on how to create a Rails API.  After some mock trials to ensure the API was working, the author embarked on building the API.</w:t>
+      </w:r>
+      <w:r>
+        <w:t xml:space="preserve"> The author created a </w:t>
+      </w:r>
+      <w:proofErr w:type="spellStart"/>
+      <w:r>
+        <w:t>G</w:t>
+      </w:r>
+      <w:r>
+        <w:t>it</w:t>
+      </w:r>
+      <w:proofErr w:type="spellEnd"/>
+      <w:r>
+        <w:t xml:space="preserve"> branch in the </w:t>
+      </w:r>
+      <w:r>
+        <w:t>“</w:t>
+      </w:r>
+      <w:proofErr w:type="spellStart"/>
+      <w:r>
+        <w:t>coach_in_a_box</w:t>
+      </w:r>
+      <w:proofErr w:type="spellEnd"/>
+      <w:r>
+        <w:t xml:space="preserve">” </w:t>
+      </w:r>
+      <w:r>
+        <w:t xml:space="preserve">directory and worked </w:t>
+      </w:r>
+      <w:r>
+        <w:t>on this branch whilst implementing the API.</w:t>
       </w:r>
     </w:p>
     <w:p>
@@ -3528,6 +3560,24 @@
       </w:r>
       <w:r>
         <w:t>, raising security concerns.</w:t>
+      </w:r>
+    </w:p>
+    <w:p>
+      <w:pPr>
+        <w:ind w:firstLine="284"/>
+      </w:pPr>
+    </w:p>
+    <w:p>
+      <w:pPr>
+        <w:ind w:firstLine="284"/>
+      </w:pPr>
+      <w:r>
+        <w:t>A token was chosen because the author didn’t want to reveal the password in subsequent communications between the UI and the API. Ideally, the password should be encrypted at the client-side before it’s sent to the API</w:t>
+      </w:r>
+      <w:bookmarkStart w:id="0" w:name="_GoBack"/>
+      <w:bookmarkEnd w:id="0"/>
+      <w:r>
+        <w:t xml:space="preserve"> but that has not been implemented. Encrypting the token will give it the same level of security implemented on the password.</w:t>
       </w:r>
     </w:p>
     <w:sectPr>

</xml_diff>